<commit_message>
Working on the combat doc
</commit_message>
<xml_diff>
--- a/SupersNew/powers/zzz_powersdesign.docx
+++ b/SupersNew/powers/zzz_powersdesign.docx
@@ -6065,6 +6065,7 @@
                 <w:sz w:val="20"/>
               </w:rPr>
             </w:pPr>
+            <w:bookmarkStart w:id="0" w:name="_Hlk14517597"/>
             <w:r>
               <w:rPr>
                 <w:rFonts w:ascii="Abadi" w:hAnsi="Abadi"/>
@@ -6680,7 +6681,21 @@
                 <w:rFonts w:ascii="Abadi" w:hAnsi="Abadi"/>
                 <w:sz w:val="20"/>
               </w:rPr>
-              <w:t>For every 6 hexes you move, roll 1d6 and mov</w:t>
+              <w:t xml:space="preserve">For every </w:t>
+            </w:r>
+            <w:r>
+              <w:rPr>
+                <w:rFonts w:ascii="Abadi" w:hAnsi="Abadi"/>
+                <w:sz w:val="20"/>
+              </w:rPr>
+              <w:t xml:space="preserve">3 </w:t>
+            </w:r>
+            <w:r>
+              <w:rPr>
+                <w:rFonts w:ascii="Abadi" w:hAnsi="Abadi"/>
+                <w:sz w:val="20"/>
+              </w:rPr>
+              <w:t>hexes you move, roll 1d6 and mov</w:t>
             </w:r>
             <w:r>
               <w:rPr>
@@ -8339,7 +8354,16 @@
                 <w:rFonts w:ascii="Abadi" w:hAnsi="Abadi"/>
                 <w:sz w:val="20"/>
               </w:rPr>
-              <w:t>Accuracy -1(x)</w:t>
+              <w:t>A</w:t>
+            </w:r>
+            <w:bookmarkStart w:id="1" w:name="_GoBack"/>
+            <w:bookmarkEnd w:id="1"/>
+            <w:r>
+              <w:rPr>
+                <w:rFonts w:ascii="Abadi" w:hAnsi="Abadi"/>
+                <w:sz w:val="20"/>
+              </w:rPr>
+              <w:t>ccuracy -1(x)</w:t>
             </w:r>
           </w:p>
           <w:p>
@@ -8508,8 +8532,6 @@
               </w:rPr>
               <w:t>Attack +2</w:t>
             </w:r>
-            <w:bookmarkStart w:id="0" w:name="_GoBack"/>
-            <w:bookmarkEnd w:id="0"/>
           </w:p>
         </w:tc>
       </w:tr>
@@ -9703,6 +9725,7 @@
           </w:p>
         </w:tc>
       </w:tr>
+      <w:bookmarkEnd w:id="0"/>
     </w:tbl>
     <w:p>
       <w:pPr>

</xml_diff>